<commit_message>
Udpated my resume to be more current
</commit_message>
<xml_diff>
--- a/Resume.docx
+++ b/Resume.docx
@@ -449,7 +449,31 @@
           <w:sz w:val="20"/>
           <w:szCs w:val="20"/>
         </w:rPr>
-        <w:t>SQL using SQL Server</w:t>
+        <w:t xml:space="preserve">SQL using </w:t>
+      </w:r>
+      <w:r>
+        <w:rPr>
+          <w:rFonts w:ascii="Times New Roman" w:hAnsi="Times New Roman" w:cs="Times New Roman"/>
+          <w:sz w:val="20"/>
+          <w:szCs w:val="20"/>
+        </w:rPr>
+        <w:t>MariaDB, and SQL</w:t>
+      </w:r>
+      <w:r>
+        <w:rPr>
+          <w:rFonts w:ascii="Times New Roman" w:hAnsi="Times New Roman" w:cs="Times New Roman"/>
+          <w:sz w:val="20"/>
+          <w:szCs w:val="20"/>
+        </w:rPr>
+        <w:t xml:space="preserve"> </w:t>
+      </w:r>
+      <w:r>
+        <w:rPr>
+          <w:rFonts w:ascii="Times New Roman" w:hAnsi="Times New Roman" w:cs="Times New Roman"/>
+          <w:sz w:val="20"/>
+          <w:szCs w:val="20"/>
+        </w:rPr>
+        <w:t>Server</w:t>
       </w:r>
     </w:p>
     <w:p>
@@ -518,7 +542,7 @@
           <w:sz w:val="20"/>
           <w:szCs w:val="20"/>
         </w:rPr>
-        <w:t>Object Oriented Programming with C++, C#, and Java</w:t>
+        <w:t>ActiveMQ configuration and day to day experience</w:t>
       </w:r>
     </w:p>
     <w:p>
@@ -541,7 +565,47 @@
           <w:sz w:val="20"/>
           <w:szCs w:val="20"/>
         </w:rPr>
-        <w:t>Html5 Experience</w:t>
+        <w:t xml:space="preserve">Lean and </w:t>
+      </w:r>
+      <w:r>
+        <w:rPr>
+          <w:rFonts w:ascii="Times New Roman" w:hAnsi="Times New Roman" w:cs="Times New Roman"/>
+          <w:sz w:val="20"/>
+          <w:szCs w:val="20"/>
+        </w:rPr>
+        <w:t>S</w:t>
+      </w:r>
+      <w:r>
+        <w:rPr>
+          <w:rFonts w:ascii="Times New Roman" w:hAnsi="Times New Roman" w:cs="Times New Roman"/>
+          <w:sz w:val="20"/>
+          <w:szCs w:val="20"/>
+        </w:rPr>
+        <w:t xml:space="preserve">ix </w:t>
+      </w:r>
+      <w:r>
+        <w:rPr>
+          <w:rFonts w:ascii="Times New Roman" w:hAnsi="Times New Roman" w:cs="Times New Roman"/>
+          <w:sz w:val="20"/>
+          <w:szCs w:val="20"/>
+        </w:rPr>
+        <w:t>S</w:t>
+      </w:r>
+      <w:r>
+        <w:rPr>
+          <w:rFonts w:ascii="Times New Roman" w:hAnsi="Times New Roman" w:cs="Times New Roman"/>
+          <w:sz w:val="20"/>
+          <w:szCs w:val="20"/>
+        </w:rPr>
+        <w:t>igma methodologies</w:t>
+      </w:r>
+      <w:r>
+        <w:rPr>
+          <w:rFonts w:ascii="Times New Roman" w:hAnsi="Times New Roman" w:cs="Times New Roman"/>
+          <w:sz w:val="20"/>
+          <w:szCs w:val="20"/>
+        </w:rPr>
+        <w:t>.</w:t>
       </w:r>
     </w:p>
     <w:p>
@@ -564,7 +628,7 @@
           <w:sz w:val="20"/>
           <w:szCs w:val="20"/>
         </w:rPr>
-        <w:t>Visual Studio.Net (C++ and C#)</w:t>
+        <w:t>Object Oriented Programming with C++, C#, and Java</w:t>
       </w:r>
     </w:p>
     <w:p>
@@ -587,7 +651,7 @@
           <w:sz w:val="20"/>
           <w:szCs w:val="20"/>
         </w:rPr>
-        <w:t>Assembly Language Programming</w:t>
+        <w:t>Html5 Experience</w:t>
       </w:r>
     </w:p>
     <w:p>
@@ -610,7 +674,7 @@
           <w:sz w:val="20"/>
           <w:szCs w:val="20"/>
         </w:rPr>
-        <w:t>Relay Ladder Logic</w:t>
+        <w:t>Visual Studio.Net (C++ and C#)</w:t>
       </w:r>
     </w:p>
     <w:p>
@@ -633,7 +697,7 @@
           <w:sz w:val="20"/>
           <w:szCs w:val="20"/>
         </w:rPr>
-        <w:t>Designing passive, and active component circuits.</w:t>
+        <w:t>Assembly Language Programming</w:t>
       </w:r>
     </w:p>
     <w:p>
@@ -650,23 +714,107 @@
           <w:szCs w:val="20"/>
         </w:rPr>
       </w:pPr>
-      <w:proofErr w:type="spellStart"/>
-      <w:r>
-        <w:rPr>
-          <w:rFonts w:ascii="Times New Roman" w:hAnsi="Times New Roman" w:cs="Times New Roman"/>
-          <w:sz w:val="20"/>
-          <w:szCs w:val="20"/>
-        </w:rPr>
-        <w:t>Camstar</w:t>
-      </w:r>
-      <w:proofErr w:type="spellEnd"/>
-      <w:r>
-        <w:rPr>
-          <w:rFonts w:ascii="Times New Roman" w:hAnsi="Times New Roman" w:cs="Times New Roman"/>
-          <w:sz w:val="20"/>
-          <w:szCs w:val="20"/>
-        </w:rPr>
-        <w:t xml:space="preserve"> MES Interfacing</w:t>
+      <w:r>
+        <w:rPr>
+          <w:rFonts w:ascii="Times New Roman" w:hAnsi="Times New Roman" w:cs="Times New Roman"/>
+          <w:sz w:val="20"/>
+          <w:szCs w:val="20"/>
+        </w:rPr>
+        <w:t xml:space="preserve">PLC </w:t>
+      </w:r>
+      <w:r>
+        <w:rPr>
+          <w:rFonts w:ascii="Times New Roman" w:hAnsi="Times New Roman" w:cs="Times New Roman"/>
+          <w:sz w:val="20"/>
+          <w:szCs w:val="20"/>
+        </w:rPr>
+        <w:t>LAD</w:t>
+      </w:r>
+      <w:r>
+        <w:rPr>
+          <w:rFonts w:ascii="Times New Roman" w:hAnsi="Times New Roman" w:cs="Times New Roman"/>
+          <w:sz w:val="20"/>
+          <w:szCs w:val="20"/>
+        </w:rPr>
+        <w:t xml:space="preserve">, </w:t>
+      </w:r>
+      <w:r>
+        <w:rPr>
+          <w:rFonts w:ascii="Times New Roman" w:hAnsi="Times New Roman" w:cs="Times New Roman"/>
+          <w:sz w:val="20"/>
+          <w:szCs w:val="20"/>
+        </w:rPr>
+        <w:t>SCL</w:t>
+      </w:r>
+      <w:r>
+        <w:rPr>
+          <w:rFonts w:ascii="Times New Roman" w:hAnsi="Times New Roman" w:cs="Times New Roman"/>
+          <w:sz w:val="20"/>
+          <w:szCs w:val="20"/>
+        </w:rPr>
+        <w:t xml:space="preserve">, and </w:t>
+      </w:r>
+      <w:r>
+        <w:rPr>
+          <w:rFonts w:ascii="Times New Roman" w:hAnsi="Times New Roman" w:cs="Times New Roman"/>
+          <w:sz w:val="20"/>
+          <w:szCs w:val="20"/>
+        </w:rPr>
+        <w:t>STL</w:t>
+      </w:r>
+      <w:r>
+        <w:rPr>
+          <w:rFonts w:ascii="Times New Roman" w:hAnsi="Times New Roman" w:cs="Times New Roman"/>
+          <w:sz w:val="20"/>
+          <w:szCs w:val="20"/>
+        </w:rPr>
+        <w:t xml:space="preserve"> programming</w:t>
+      </w:r>
+    </w:p>
+    <w:p>
+      <w:pPr>
+        <w:pStyle w:val="ListParagraph"/>
+        <w:numPr>
+          <w:ilvl w:val="0"/>
+          <w:numId w:val="1"/>
+        </w:numPr>
+        <w:spacing w:after="0" w:line="240" w:lineRule="auto"/>
+        <w:rPr>
+          <w:rFonts w:ascii="Times New Roman" w:hAnsi="Times New Roman" w:cs="Times New Roman"/>
+          <w:sz w:val="20"/>
+          <w:szCs w:val="20"/>
+        </w:rPr>
+      </w:pPr>
+      <w:r>
+        <w:rPr>
+          <w:rFonts w:ascii="Times New Roman" w:hAnsi="Times New Roman" w:cs="Times New Roman"/>
+          <w:sz w:val="20"/>
+          <w:szCs w:val="20"/>
+        </w:rPr>
+        <w:t>Designing passive, and active component circuits.</w:t>
+      </w:r>
+    </w:p>
+    <w:p>
+      <w:pPr>
+        <w:pStyle w:val="ListParagraph"/>
+        <w:numPr>
+          <w:ilvl w:val="0"/>
+          <w:numId w:val="1"/>
+        </w:numPr>
+        <w:spacing w:after="0" w:line="240" w:lineRule="auto"/>
+        <w:rPr>
+          <w:rFonts w:ascii="Times New Roman" w:hAnsi="Times New Roman" w:cs="Times New Roman"/>
+          <w:sz w:val="20"/>
+          <w:szCs w:val="20"/>
+        </w:rPr>
+      </w:pPr>
+      <w:r>
+        <w:rPr>
+          <w:rFonts w:ascii="Times New Roman" w:hAnsi="Times New Roman" w:cs="Times New Roman"/>
+          <w:sz w:val="20"/>
+          <w:szCs w:val="20"/>
+        </w:rPr>
+        <w:t>Camstar MES Interfacing</w:t>
       </w:r>
     </w:p>
     <w:p>
@@ -920,29 +1068,7 @@
           <w:szCs w:val="20"/>
           <w:shd w:val="clear" w:color="auto" w:fill="FFFFFF"/>
         </w:rPr>
-        <w:t xml:space="preserve">manufacturing capabilities and </w:t>
-      </w:r>
-      <w:proofErr w:type="spellStart"/>
-      <w:r>
-        <w:rPr>
-          <w:rFonts w:ascii="Helvetica" w:hAnsi="Helvetica" w:cs="Helvetica"/>
-          <w:color w:val="000000"/>
-          <w:sz w:val="20"/>
-          <w:szCs w:val="20"/>
-          <w:shd w:val="clear" w:color="auto" w:fill="FFFFFF"/>
-        </w:rPr>
-        <w:t>Camstar</w:t>
-      </w:r>
-      <w:proofErr w:type="spellEnd"/>
-      <w:r>
-        <w:rPr>
-          <w:rFonts w:ascii="Helvetica" w:hAnsi="Helvetica" w:cs="Helvetica"/>
-          <w:color w:val="000000"/>
-          <w:sz w:val="20"/>
-          <w:szCs w:val="20"/>
-          <w:shd w:val="clear" w:color="auto" w:fill="FFFFFF"/>
-        </w:rPr>
-        <w:t xml:space="preserve"> support.</w:t>
+        <w:t>manufacturing capabilities and Camstar support.</w:t>
       </w:r>
     </w:p>
     <w:p>
@@ -1107,9 +1233,8 @@
           <w:szCs w:val="20"/>
           <w:shd w:val="clear" w:color="auto" w:fill="FFFFFF"/>
         </w:rPr>
-        <w:t xml:space="preserve">Designed and developed a communication standard to be used both for this project and all future projects that need reporting to the </w:t>
-      </w:r>
-      <w:proofErr w:type="spellStart"/>
+        <w:t>Designed and developed a communication standard to be used both for this project and all future projects that need reporting to the Camstar MES system</w:t>
+      </w:r>
       <w:r>
         <w:rPr>
           <w:rFonts w:ascii="Helvetica" w:hAnsi="Helvetica" w:cs="Helvetica"/>
@@ -1118,9 +1243,8 @@
           <w:szCs w:val="20"/>
           <w:shd w:val="clear" w:color="auto" w:fill="FFFFFF"/>
         </w:rPr>
-        <w:t>Camstar</w:t>
-      </w:r>
-      <w:proofErr w:type="spellEnd"/>
+        <w:t xml:space="preserve"> from communication standards not supported by Camstar</w:t>
+      </w:r>
       <w:r>
         <w:rPr>
           <w:rFonts w:ascii="Helvetica" w:hAnsi="Helvetica" w:cs="Helvetica"/>
@@ -1129,7 +1253,7 @@
           <w:szCs w:val="20"/>
           <w:shd w:val="clear" w:color="auto" w:fill="FFFFFF"/>
         </w:rPr>
-        <w:t xml:space="preserve"> MES system.</w:t>
+        <w:t>.</w:t>
       </w:r>
       <w:r>
         <w:rPr>
@@ -1139,8 +1263,6 @@
         </w:rPr>
         <w:t xml:space="preserve"> </w:t>
       </w:r>
-      <w:bookmarkStart w:id="0" w:name="_GoBack"/>
-      <w:bookmarkEnd w:id="0"/>
     </w:p>
     <w:p>
       <w:pPr>
@@ -1260,18 +1382,24 @@
           <w:sz w:val="20"/>
           <w:szCs w:val="20"/>
         </w:rPr>
-        <w:t xml:space="preserve">Developed an addon for their </w:t>
-      </w:r>
-      <w:proofErr w:type="spellStart"/>
-      <w:r>
-        <w:rPr>
-          <w:rFonts w:ascii="Helvetica" w:hAnsi="Helvetica" w:cs="Helvetica"/>
-          <w:sz w:val="20"/>
-          <w:szCs w:val="20"/>
-        </w:rPr>
-        <w:t>AeRos</w:t>
-      </w:r>
-      <w:proofErr w:type="spellEnd"/>
+        <w:t xml:space="preserve">Developed </w:t>
+      </w:r>
+      <w:r>
+        <w:rPr>
+          <w:rFonts w:ascii="Helvetica" w:hAnsi="Helvetica" w:cs="Helvetica"/>
+          <w:sz w:val="20"/>
+          <w:szCs w:val="20"/>
+        </w:rPr>
+        <w:t xml:space="preserve">additions to </w:t>
+      </w:r>
+      <w:r>
+        <w:rPr>
+          <w:rFonts w:ascii="Helvetica" w:hAnsi="Helvetica" w:cs="Helvetica"/>
+          <w:sz w:val="20"/>
+          <w:szCs w:val="20"/>
+        </w:rPr>
+        <w:t>their AeRos</w:t>
+      </w:r>
       <w:r>
         <w:rPr>
           <w:rFonts w:ascii="Helvetica" w:hAnsi="Helvetica" w:cs="Helvetica"/>
@@ -1294,7 +1422,15 @@
           <w:sz w:val="20"/>
           <w:szCs w:val="20"/>
         </w:rPr>
-        <w:t xml:space="preserve"> between cleaning and evaluate whether it passed set standards.</w:t>
+        <w:t xml:space="preserve"> between cleaning and evaluate whether it passed set standards</w:t>
+      </w:r>
+      <w:r>
+        <w:rPr>
+          <w:rFonts w:ascii="Helvetica" w:hAnsi="Helvetica" w:cs="Helvetica"/>
+          <w:sz w:val="20"/>
+          <w:szCs w:val="20"/>
+        </w:rPr>
+        <w:t>, and to improve general usability of the app.</w:t>
       </w:r>
     </w:p>
     <w:p>
@@ -1340,25 +1476,7 @@
           <w:sz w:val="20"/>
           <w:szCs w:val="20"/>
         </w:rPr>
-        <w:t xml:space="preserve">Optimized existing XAML Pages for their </w:t>
-      </w:r>
-      <w:proofErr w:type="spellStart"/>
-      <w:r>
-        <w:rPr>
-          <w:rFonts w:ascii="Helvetica" w:hAnsi="Helvetica" w:cs="Helvetica"/>
-          <w:sz w:val="20"/>
-          <w:szCs w:val="20"/>
-        </w:rPr>
-        <w:t>AeRos</w:t>
-      </w:r>
-      <w:proofErr w:type="spellEnd"/>
-      <w:r>
-        <w:rPr>
-          <w:rFonts w:ascii="Helvetica" w:hAnsi="Helvetica" w:cs="Helvetica"/>
-          <w:sz w:val="20"/>
-          <w:szCs w:val="20"/>
-        </w:rPr>
-        <w:t xml:space="preserve"> product.</w:t>
+        <w:t>Optimized existing XAML Pages for their AeRos product.</w:t>
       </w:r>
       <w:r>
         <w:rPr>
@@ -1449,7 +1567,7 @@
       <w:pPr>
         <w:pStyle w:val="ListParagraph"/>
         <w:numPr>
-          <w:ilvl w:val="1"/>
+          <w:ilvl w:val="0"/>
           <w:numId w:val="6"/>
         </w:numPr>
         <w:spacing w:after="0" w:line="240" w:lineRule="auto"/>
@@ -1461,7 +1579,26 @@
         <w:rPr>
           <w:rFonts w:ascii="Times New Roman" w:hAnsi="Times New Roman" w:cs="Times New Roman"/>
         </w:rPr>
-        <w:t>Using the Dell PowerEdge Server Line.</w:t>
+        <w:t>Home network administration</w:t>
+      </w:r>
+    </w:p>
+    <w:p>
+      <w:pPr>
+        <w:pStyle w:val="Standard"/>
+        <w:numPr>
+          <w:ilvl w:val="0"/>
+          <w:numId w:val="6"/>
+        </w:numPr>
+        <w:spacing w:after="0" w:line="240" w:lineRule="auto"/>
+        <w:rPr>
+          <w:rFonts w:ascii="Times New Roman" w:hAnsi="Times New Roman" w:cs="Times New Roman"/>
+        </w:rPr>
+      </w:pPr>
+      <w:r>
+        <w:rPr>
+          <w:rFonts w:ascii="Times New Roman" w:hAnsi="Times New Roman" w:cs="Times New Roman"/>
+        </w:rPr>
+        <w:t>Rework of a C++ automated drill press to create non blocking code for smoother action and custom IC size drilling.</w:t>
       </w:r>
     </w:p>
     <w:p>
@@ -1480,7 +1617,26 @@
         <w:rPr>
           <w:rFonts w:ascii="Times New Roman" w:hAnsi="Times New Roman" w:cs="Times New Roman"/>
         </w:rPr>
-        <w:t>Home network administration</w:t>
+        <w:t>Webhosting with Html5.</w:t>
+      </w:r>
+    </w:p>
+    <w:p>
+      <w:pPr>
+        <w:pStyle w:val="ListParagraph"/>
+        <w:numPr>
+          <w:ilvl w:val="1"/>
+          <w:numId w:val="6"/>
+        </w:numPr>
+        <w:spacing w:after="0" w:line="240" w:lineRule="auto"/>
+        <w:rPr>
+          <w:rFonts w:ascii="Times New Roman" w:hAnsi="Times New Roman" w:cs="Times New Roman"/>
+        </w:rPr>
+      </w:pPr>
+      <w:r>
+        <w:rPr>
+          <w:rFonts w:ascii="Times New Roman" w:hAnsi="Times New Roman" w:cs="Times New Roman"/>
+        </w:rPr>
+        <w:t xml:space="preserve"> DevlinPaddock.online</w:t>
       </w:r>
     </w:p>
     <w:p>
@@ -1499,14 +1655,14 @@
         <w:rPr>
           <w:rFonts w:ascii="Times New Roman" w:hAnsi="Times New Roman" w:cs="Times New Roman"/>
         </w:rPr>
-        <w:t>Paper design of a 8 bit Processor.</w:t>
-      </w:r>
-    </w:p>
-    <w:p>
-      <w:pPr>
-        <w:pStyle w:val="Standard"/>
+        <w:t>Mobile Development with Xamarin Forms</w:t>
+      </w:r>
+    </w:p>
+    <w:p>
+      <w:pPr>
+        <w:pStyle w:val="ListParagraph"/>
         <w:numPr>
-          <w:ilvl w:val="0"/>
+          <w:ilvl w:val="1"/>
           <w:numId w:val="6"/>
         </w:numPr>
         <w:spacing w:after="0" w:line="240" w:lineRule="auto"/>
@@ -1518,49 +1674,8 @@
         <w:rPr>
           <w:rFonts w:ascii="Times New Roman" w:hAnsi="Times New Roman" w:cs="Times New Roman"/>
         </w:rPr>
-        <w:t xml:space="preserve">Rework of a C++ automated drill press to create </w:t>
-      </w:r>
-      <w:proofErr w:type="spellStart"/>
-      <w:r>
-        <w:rPr>
-          <w:rFonts w:ascii="Times New Roman" w:hAnsi="Times New Roman" w:cs="Times New Roman"/>
-        </w:rPr>
-        <w:t>non blocking</w:t>
-      </w:r>
-      <w:proofErr w:type="spellEnd"/>
-      <w:r>
-        <w:rPr>
-          <w:rFonts w:ascii="Times New Roman" w:hAnsi="Times New Roman" w:cs="Times New Roman"/>
-        </w:rPr>
-        <w:t xml:space="preserve"> code for smoother action and custom IC size drilling.</w:t>
-      </w:r>
-    </w:p>
-    <w:p>
-      <w:pPr>
-        <w:pStyle w:val="Standard"/>
-        <w:spacing w:after="0" w:line="240" w:lineRule="auto"/>
-        <w:rPr>
-          <w:rFonts w:ascii="Times New Roman" w:hAnsi="Times New Roman" w:cs="Times New Roman"/>
-        </w:rPr>
-      </w:pPr>
-    </w:p>
-    <w:p>
-      <w:pPr>
-        <w:pStyle w:val="Standard"/>
-        <w:spacing w:after="0" w:line="240" w:lineRule="auto"/>
-        <w:rPr>
-          <w:rFonts w:ascii="Times New Roman" w:hAnsi="Times New Roman" w:cs="Times New Roman"/>
-        </w:rPr>
-      </w:pPr>
-    </w:p>
-    <w:p>
-      <w:pPr>
-        <w:pStyle w:val="Standard"/>
-        <w:spacing w:after="0" w:line="240" w:lineRule="auto"/>
-        <w:rPr>
-          <w:rFonts w:ascii="Times New Roman" w:hAnsi="Times New Roman" w:cs="Times New Roman"/>
-        </w:rPr>
-      </w:pPr>
+        <w:t>Idle Swarm on Google Play</w:t>
+      </w:r>
     </w:p>
     <w:p>
       <w:pPr>
@@ -1578,35 +1693,20 @@
         <w:rPr>
           <w:rFonts w:ascii="Times New Roman" w:hAnsi="Times New Roman" w:cs="Times New Roman"/>
         </w:rPr>
-        <w:t>Webhosting with Html5.</w:t>
-      </w:r>
-    </w:p>
-    <w:p>
-      <w:pPr>
-        <w:pStyle w:val="ListParagraph"/>
-        <w:numPr>
-          <w:ilvl w:val="1"/>
-          <w:numId w:val="6"/>
-        </w:numPr>
-        <w:spacing w:after="0" w:line="240" w:lineRule="auto"/>
-        <w:rPr>
-          <w:rFonts w:ascii="Times New Roman" w:hAnsi="Times New Roman" w:cs="Times New Roman"/>
-        </w:rPr>
-      </w:pPr>
-      <w:r>
-        <w:rPr>
-          <w:rFonts w:ascii="Times New Roman" w:hAnsi="Times New Roman" w:cs="Times New Roman"/>
-        </w:rPr>
-        <w:t xml:space="preserve"> </w:t>
-      </w:r>
-      <w:proofErr w:type="spellStart"/>
-      <w:r>
-        <w:rPr>
-          <w:rFonts w:ascii="Times New Roman" w:hAnsi="Times New Roman" w:cs="Times New Roman"/>
-        </w:rPr>
-        <w:t>DevlinPaddock.online</w:t>
-      </w:r>
-      <w:proofErr w:type="spellEnd"/>
+        <w:t xml:space="preserve">Hardware repurposing, through physical </w:t>
+      </w:r>
+      <w:r>
+        <w:rPr>
+          <w:rFonts w:ascii="Times New Roman" w:hAnsi="Times New Roman" w:cs="Times New Roman"/>
+        </w:rPr>
+        <w:t>repurposing</w:t>
+      </w:r>
+      <w:r>
+        <w:rPr>
+          <w:rFonts w:ascii="Times New Roman" w:hAnsi="Times New Roman" w:cs="Times New Roman"/>
+        </w:rPr>
+        <w:t>, or software repurposing ( looking at using Elixer to create a laptop bot net to assist my server).</w:t>
+      </w:r>
     </w:p>
     <w:p>
       <w:pPr>
@@ -1617,72 +1717,29 @@
         </w:numPr>
         <w:spacing w:after="0" w:line="240" w:lineRule="auto"/>
         <w:rPr>
-          <w:rFonts w:ascii="Times New Roman" w:hAnsi="Times New Roman" w:cs="Times New Roman"/>
-        </w:rPr>
-      </w:pPr>
-      <w:r>
-        <w:rPr>
-          <w:rFonts w:ascii="Times New Roman" w:hAnsi="Times New Roman" w:cs="Times New Roman"/>
-        </w:rPr>
-        <w:t>Mobile Development with Xamarin Forms</w:t>
-      </w:r>
-    </w:p>
-    <w:p>
-      <w:pPr>
-        <w:pStyle w:val="ListParagraph"/>
-        <w:numPr>
-          <w:ilvl w:val="1"/>
-          <w:numId w:val="6"/>
-        </w:numPr>
-        <w:spacing w:after="0" w:line="240" w:lineRule="auto"/>
-        <w:rPr>
-          <w:rFonts w:ascii="Times New Roman" w:hAnsi="Times New Roman" w:cs="Times New Roman"/>
-        </w:rPr>
-      </w:pPr>
-      <w:r>
-        <w:rPr>
-          <w:rFonts w:ascii="Times New Roman" w:hAnsi="Times New Roman" w:cs="Times New Roman"/>
-        </w:rPr>
-        <w:t>Idle Swarm on Google Play</w:t>
-      </w:r>
-    </w:p>
-    <w:p>
-      <w:pPr>
-        <w:pStyle w:val="ListParagraph"/>
-        <w:numPr>
-          <w:ilvl w:val="0"/>
-          <w:numId w:val="6"/>
-        </w:numPr>
-        <w:spacing w:after="0" w:line="240" w:lineRule="auto"/>
-        <w:rPr>
-          <w:rFonts w:ascii="Times New Roman" w:hAnsi="Times New Roman" w:cs="Times New Roman"/>
-        </w:rPr>
-      </w:pPr>
-      <w:r>
-        <w:rPr>
-          <w:rFonts w:ascii="Times New Roman" w:hAnsi="Times New Roman" w:cs="Times New Roman"/>
-        </w:rPr>
-        <w:t>Repurposing old laptops as Wi-Fi adapters/Mini NAS Servers.</w:t>
-      </w:r>
-    </w:p>
-    <w:p>
-      <w:pPr>
-        <w:pStyle w:val="ListParagraph"/>
-        <w:numPr>
-          <w:ilvl w:val="0"/>
-          <w:numId w:val="6"/>
-        </w:numPr>
-        <w:spacing w:after="0" w:line="240" w:lineRule="auto"/>
-        <w:rPr>
-          <w:sz w:val="20"/>
-          <w:szCs w:val="20"/>
-        </w:rPr>
-      </w:pPr>
-      <w:r>
-        <w:rPr>
-          <w:rFonts w:ascii="Times New Roman" w:hAnsi="Times New Roman" w:cs="Times New Roman"/>
-        </w:rPr>
-        <w:t>Apache and IIS Hosting experience on Linux and windows server respectively.</w:t>
+          <w:sz w:val="20"/>
+          <w:szCs w:val="20"/>
+        </w:rPr>
+      </w:pPr>
+      <w:r>
+        <w:rPr>
+          <w:rFonts w:ascii="Times New Roman" w:hAnsi="Times New Roman" w:cs="Times New Roman"/>
+        </w:rPr>
+        <w:t>Apache and IIS Hosting experience on Linux and windows server</w:t>
+      </w:r>
+      <w:r>
+        <w:rPr>
+          <w:rFonts w:ascii="Times New Roman" w:hAnsi="Times New Roman" w:cs="Times New Roman"/>
+        </w:rPr>
+        <w:t>s</w:t>
+      </w:r>
+      <w:bookmarkStart w:id="0" w:name="_GoBack"/>
+      <w:bookmarkEnd w:id="0"/>
+      <w:r>
+        <w:rPr>
+          <w:rFonts w:ascii="Times New Roman" w:hAnsi="Times New Roman" w:cs="Times New Roman"/>
+        </w:rPr>
+        <w:t xml:space="preserve"> respectively.</w:t>
       </w:r>
     </w:p>
     <w:sectPr>
@@ -2536,7 +2593,7 @@
       </w:pPr>
     </w:pPrDefault>
   </w:docDefaults>
-  <w:latentStyles w:defLockedState="0" w:defUIPriority="99" w:defSemiHidden="0" w:defUnhideWhenUsed="0" w:defQFormat="0" w:count="376">
+  <w:latentStyles w:defLockedState="0" w:defUIPriority="99" w:defSemiHidden="0" w:defUnhideWhenUsed="0" w:defQFormat="0" w:count="377">
     <w:lsdException w:name="Normal" w:uiPriority="0" w:qFormat="1"/>
     <w:lsdException w:name="heading 1" w:uiPriority="9" w:qFormat="1"/>
     <w:lsdException w:name="heading 2" w:semiHidden="1" w:uiPriority="9" w:unhideWhenUsed="1" w:qFormat="1"/>
@@ -2642,7 +2699,6 @@
     <w:lsdException w:name="HTML Sample" w:semiHidden="1" w:unhideWhenUsed="1"/>
     <w:lsdException w:name="HTML Typewriter" w:semiHidden="1" w:unhideWhenUsed="1"/>
     <w:lsdException w:name="HTML Variable" w:semiHidden="1" w:unhideWhenUsed="1"/>
-    <w:lsdException w:name="Normal Table" w:semiHidden="1" w:unhideWhenUsed="1"/>
     <w:lsdException w:name="annotation subject" w:semiHidden="1" w:unhideWhenUsed="1"/>
     <w:lsdException w:name="No List" w:semiHidden="1" w:unhideWhenUsed="1"/>
     <w:lsdException w:name="Outline List 1" w:semiHidden="1" w:unhideWhenUsed="1"/>
@@ -2689,10 +2745,8 @@
     <w:lsdException w:name="Table Subtle 2" w:semiHidden="1" w:unhideWhenUsed="1"/>
     <w:lsdException w:name="Table Web 1" w:semiHidden="1" w:unhideWhenUsed="1"/>
     <w:lsdException w:name="Table Web 2" w:semiHidden="1" w:unhideWhenUsed="1"/>
-    <w:lsdException w:name="Table Web 3" w:semiHidden="1" w:unhideWhenUsed="1"/>
     <w:lsdException w:name="Balloon Text" w:semiHidden="1" w:unhideWhenUsed="1"/>
     <w:lsdException w:name="Table Grid" w:uiPriority="39"/>
-    <w:lsdException w:name="Table Theme" w:semiHidden="1" w:unhideWhenUsed="1"/>
     <w:lsdException w:name="Placeholder Text" w:semiHidden="1"/>
     <w:lsdException w:name="No Spacing" w:uiPriority="1" w:qFormat="1"/>
     <w:lsdException w:name="Light Shading" w:uiPriority="60"/>
@@ -2913,6 +2967,7 @@
     <w:lsdException w:name="Hashtag" w:semiHidden="1" w:unhideWhenUsed="1"/>
     <w:lsdException w:name="Unresolved Mention" w:semiHidden="1" w:unhideWhenUsed="1"/>
     <w:lsdException w:name="Smart Link" w:semiHidden="1" w:unhideWhenUsed="1"/>
+    <w:lsdException w:name="Smart Link Error" w:semiHidden="1" w:unhideWhenUsed="1"/>
   </w:latentStyles>
   <w:style w:type="paragraph" w:default="1" w:styleId="Normal">
     <w:name w:val="Normal"/>

</xml_diff>